<commit_message>
zmiany w pliku worda
</commit_message>
<xml_diff>
--- a/SZI.docx
+++ b/SZI.docx
@@ -279,7 +279,15 @@
         <w:rPr>
           <w:lang w:val="pl-PL"/>
         </w:rPr>
-        <w:t xml:space="preserve">Dominik - Kolekcje bezpieczne wątkowo, losowanie mapy, modyfikacja metod </w:t>
+        <w:t>Dominik - Kolekcje bezpieczn</w:t>
+      </w:r>
+      <w:bookmarkStart w:id="0" w:name="_GoBack"/>
+      <w:bookmarkEnd w:id="0"/>
+      <w:r>
+        <w:rPr>
+          <w:lang w:val="pl-PL"/>
+        </w:rPr>
+        <w:t xml:space="preserve">e wątkowo, losowanie mapy, modyfikacja metod </w:t>
       </w:r>
       <w:proofErr w:type="spellStart"/>
       <w:r>
@@ -395,8 +403,6 @@
         </w:rPr>
         <w:t xml:space="preserve">Każdy pisze o swojej części o niej będzie mówił. </w:t>
       </w:r>
-      <w:bookmarkStart w:id="0" w:name="_GoBack"/>
-      <w:bookmarkEnd w:id="0"/>
     </w:p>
     <w:p>
       <w:pPr>
@@ -458,33 +464,17 @@
         </w:rPr>
         <w:t xml:space="preserve"> -    List&lt;</w:t>
       </w:r>
-      <w:proofErr w:type="spellStart"/>
-      <w:r>
-        <w:rPr>
-          <w:lang w:val="pl-PL"/>
-        </w:rPr>
-        <w:t>Entry</w:t>
-      </w:r>
-      <w:proofErr w:type="spellEnd"/>
-      <w:r>
-        <w:rPr>
-          <w:lang w:val="pl-PL"/>
-        </w:rPr>
-        <w:t>&lt;&lt;</w:t>
-      </w:r>
-      <w:proofErr w:type="spellStart"/>
-      <w:r>
-        <w:rPr>
-          <w:lang w:val="pl-PL"/>
-        </w:rPr>
-        <w:t>Integer</w:t>
-      </w:r>
-      <w:proofErr w:type="spellEnd"/>
-      <w:r>
-        <w:rPr>
-          <w:lang w:val="pl-PL"/>
-        </w:rPr>
-        <w:t>, Order&gt;&gt; ma być (numer stolika</w:t>
+      <w:r>
+        <w:rPr>
+          <w:lang w:val="pl-PL"/>
+        </w:rPr>
+        <w:t xml:space="preserve"> Order</w:t>
+      </w:r>
+      <w:r>
+        <w:rPr>
+          <w:lang w:val="pl-PL"/>
+        </w:rPr>
+        <w:t>&gt; ma być (numer stolika</w:t>
       </w:r>
     </w:p>
     <w:p>

</xml_diff>